<commit_message>
added more and about to finish this project
lol
</commit_message>
<xml_diff>
--- a/Documents/StoryKonzeopt.docx
+++ b/Documents/StoryKonzeopt.docx
@@ -1007,7 +1007,7 @@
           <w:szCs w:val="24"/>
           <w:u w:val="single"/>
         </w:rPr>
-        <w:t>Wald des Alten</w:t>
+        <w:t xml:space="preserve">Wald des </w:t>
       </w:r>
       <w:r>
         <w:rPr>
@@ -1018,9 +1018,8 @@
           <w:szCs w:val="24"/>
           <w:u w:val="single"/>
         </w:rPr>
-        <w:t xml:space="preserve">. Springe hierbei </w:t>
-      </w:r>
-      <w:proofErr w:type="gramStart"/>
+        <w:t>Vergessenen</w:t>
+      </w:r>
       <w:r>
         <w:rPr>
           <w:b/>
@@ -1030,19 +1029,7 @@
           <w:szCs w:val="24"/>
           <w:u w:val="single"/>
         </w:rPr>
-        <w:t>zu :</w:t>
-      </w:r>
-      <w:proofErr w:type="gramEnd"/>
-      <w:r>
-        <w:rPr>
-          <w:b/>
-          <w:bCs/>
-          <w:color w:val="FF0000"/>
-          <w:sz w:val="24"/>
-          <w:szCs w:val="24"/>
-          <w:u w:val="single"/>
-        </w:rPr>
-        <w:t xml:space="preserve"> Kapitel 1 - B</w:t>
+        <w:t>. Springe hierbei zu : Kapitel 1 - B</w:t>
       </w:r>
     </w:p>
     <w:p>
@@ -1097,7 +1084,23 @@
           <w:szCs w:val="44"/>
         </w:rPr>
         <w:lastRenderedPageBreak/>
-        <w:t>Der Wald des Alten - BILL</w:t>
+        <w:t xml:space="preserve">Der Wald des </w:t>
+      </w:r>
+      <w:r>
+        <w:rPr>
+          <w:rFonts w:ascii="BitPap" w:hAnsi="BitPap"/>
+          <w:sz w:val="44"/>
+          <w:szCs w:val="44"/>
+        </w:rPr>
+        <w:t>Vergessenen</w:t>
+      </w:r>
+      <w:r>
+        <w:rPr>
+          <w:rFonts w:ascii="BitPap" w:hAnsi="BitPap"/>
+          <w:sz w:val="44"/>
+          <w:szCs w:val="44"/>
+        </w:rPr>
+        <w:t xml:space="preserve"> - BILL</w:t>
       </w:r>
     </w:p>
     <w:p>
@@ -1116,7 +1119,13 @@
         <w:t xml:space="preserve"> zum Schloss des Lichts zu gehen. Du spürst den Drang, selbst Antworten auf deine Fragen zu finden, und so begibst du dich allein in den nächstgelegenen </w:t>
       </w:r>
       <w:r>
-        <w:t>Wald welcher sich als „Der Wald des Alten“ herausstellt</w:t>
+        <w:t xml:space="preserve">Wald welcher sich als „Der Wald des </w:t>
+      </w:r>
+      <w:r>
+        <w:t>Vergessenen</w:t>
+      </w:r>
+      <w:r>
+        <w:t>“ herausstellt</w:t>
       </w:r>
       <w:r>
         <w:t>.</w:t>

</xml_diff>

<commit_message>
added Bill and Flowchart
</commit_message>
<xml_diff>
--- a/Documents/StoryKonzeopt.docx
+++ b/Documents/StoryKonzeopt.docx
@@ -47,7 +47,7 @@
           <w:noProof/>
         </w:rPr>
         <w:drawing>
-          <wp:anchor distT="0" distB="0" distL="114300" distR="114300" simplePos="0" relativeHeight="251666432" behindDoc="1" locked="0" layoutInCell="1" allowOverlap="1" wp14:anchorId="179A440E" wp14:editId="5F3A7A64">
+          <wp:anchor distT="0" distB="0" distL="114300" distR="114300" simplePos="0" relativeHeight="251666432" behindDoc="1" locked="0" layoutInCell="1" allowOverlap="1" wp14:anchorId="179A440E" wp14:editId="29E78A77">
             <wp:simplePos x="0" y="0"/>
             <wp:positionH relativeFrom="column">
               <wp:posOffset>3462655</wp:posOffset>
@@ -182,7 +182,7 @@
           <w:szCs w:val="44"/>
         </w:rPr>
         <w:drawing>
-          <wp:anchor distT="0" distB="0" distL="114300" distR="114300" simplePos="0" relativeHeight="251659264" behindDoc="1" locked="0" layoutInCell="1" allowOverlap="1" wp14:anchorId="7CF37038" wp14:editId="355180A5">
+          <wp:anchor distT="0" distB="0" distL="114300" distR="114300" simplePos="0" relativeHeight="251659264" behindDoc="1" locked="0" layoutInCell="1" allowOverlap="1" wp14:anchorId="7CF37038" wp14:editId="4A549511">
             <wp:simplePos x="0" y="0"/>
             <wp:positionH relativeFrom="page">
               <wp:align>right</wp:align>
@@ -543,7 +543,7 @@
           <w:noProof/>
         </w:rPr>
         <w:drawing>
-          <wp:anchor distT="0" distB="0" distL="114300" distR="114300" simplePos="0" relativeHeight="251663360" behindDoc="0" locked="0" layoutInCell="1" allowOverlap="1" wp14:anchorId="6D7FA0B8" wp14:editId="510C876D">
+          <wp:anchor distT="0" distB="0" distL="114300" distR="114300" simplePos="0" relativeHeight="251663360" behindDoc="0" locked="0" layoutInCell="1" allowOverlap="1" wp14:anchorId="6D7FA0B8" wp14:editId="52A62133">
             <wp:simplePos x="0" y="0"/>
             <wp:positionH relativeFrom="column">
               <wp:posOffset>433705</wp:posOffset>
@@ -1227,7 +1227,7 @@
           <w:noProof/>
         </w:rPr>
         <w:drawing>
-          <wp:inline distT="0" distB="0" distL="0" distR="0" wp14:anchorId="218BE438" wp14:editId="170C37BC">
+          <wp:inline distT="0" distB="0" distL="0" distR="0" wp14:anchorId="218BE438" wp14:editId="2A351CFF">
             <wp:extent cx="5762625" cy="3243580"/>
             <wp:effectExtent l="0" t="0" r="9525" b="0"/>
             <wp:docPr id="379853998" name="Grafik 5"/>
@@ -1332,74 +1332,72 @@
       <w:pPr>
         <w:jc w:val="both"/>
       </w:pPr>
+      <w:r>
+        <w:t>BILL</w:t>
+      </w:r>
+      <w:r>
+        <w:t xml:space="preserve"> erzählt dir von den Legenden und Mythen, die die Geschichte der Wunderwelt </w:t>
+      </w:r>
       <w:proofErr w:type="spellStart"/>
       <w:r>
-        <w:t>Morvun</w:t>
+        <w:t>Verdantia</w:t>
       </w:r>
       <w:proofErr w:type="spellEnd"/>
       <w:r>
-        <w:t xml:space="preserve"> erzählt dir von den Legenden und Mythen, die die Geschichte der Wunderwelt </w:t>
+        <w:t xml:space="preserve"> umgeben. Er behauptet, dass die Bewohner </w:t>
       </w:r>
       <w:proofErr w:type="spellStart"/>
       <w:r>
+        <w:t>Verdantias</w:t>
+      </w:r>
+      <w:proofErr w:type="spellEnd"/>
+      <w:r>
+        <w:t xml:space="preserve"> dem Untergang geweiht sind und nur er sie retten kann. Er bietet dir an, an seiner Seite zu stehen und die Macht der Wunderwelt zu beherrschen. In seinen Augen siehst du eine Mischung aus Versprechen und Bosheit.</w:t>
+      </w:r>
+    </w:p>
+    <w:p>
+      <w:pPr>
+        <w:jc w:val="both"/>
+      </w:pPr>
+    </w:p>
+    <w:p>
+      <w:pPr>
+        <w:jc w:val="both"/>
+      </w:pPr>
+      <w:r>
+        <w:t xml:space="preserve">Du bist hin- und hergerissen. Einerseits bist du skeptisch gegenüber </w:t>
+      </w:r>
+      <w:r>
+        <w:t>Bill</w:t>
+      </w:r>
+      <w:r>
+        <w:t>s waghalsigen Behauptungen, andererseits verspürst du eine tief verwurzelte Sehnsucht nach Wissen und Macht. Vielleicht könnten die Antworten, die du suchst, hier liegen.</w:t>
+      </w:r>
+    </w:p>
+    <w:p>
+      <w:pPr>
+        <w:jc w:val="both"/>
+      </w:pPr>
+    </w:p>
+    <w:p>
+      <w:pPr>
+        <w:jc w:val="both"/>
+      </w:pPr>
+      <w:r>
+        <w:t>Bill</w:t>
+      </w:r>
+      <w:r>
+        <w:t xml:space="preserve"> fordert dich auf, dich ihm anzuschließen und gemeinsam die Wunderwelt zu dominieren. </w:t>
+      </w:r>
+      <w:r>
+        <w:t xml:space="preserve">Du nimmst die Entscheidung an, worauf hin Bill dir seine Hand ausstreckt. Mit einem Händeschütteln besiegelt ihr euren Pakt. Du hilfst Bill </w:t>
+      </w:r>
+      <w:proofErr w:type="spellStart"/>
+      <w:r>
         <w:t>Verdantia</w:t>
       </w:r>
       <w:proofErr w:type="spellEnd"/>
       <w:r>
-        <w:t xml:space="preserve"> umgeben. Er behauptet, dass die Bewohner </w:t>
-      </w:r>
-      <w:proofErr w:type="spellStart"/>
-      <w:r>
-        <w:t>Verdantias</w:t>
-      </w:r>
-      <w:proofErr w:type="spellEnd"/>
-      <w:r>
-        <w:t xml:space="preserve"> dem Untergang geweiht sind und nur er sie retten kann. Er bietet dir an, an seiner Seite zu stehen und die Macht der Wunderwelt zu beherrschen. In seinen Augen siehst du eine Mischung aus Versprechen und Bosheit.</w:t>
-      </w:r>
-    </w:p>
-    <w:p>
-      <w:pPr>
-        <w:jc w:val="both"/>
-      </w:pPr>
-    </w:p>
-    <w:p>
-      <w:pPr>
-        <w:jc w:val="both"/>
-      </w:pPr>
-      <w:r>
-        <w:t xml:space="preserve">Du bist hin- und hergerissen. Einerseits bist du skeptisch gegenüber </w:t>
-      </w:r>
-      <w:r>
-        <w:t>Bill</w:t>
-      </w:r>
-      <w:r>
-        <w:t>s waghalsigen Behauptungen, andererseits verspürst du eine tief verwurzelte Sehnsucht nach Wissen und Macht. Vielleicht könnten die Antworten, die du suchst, hier liegen.</w:t>
-      </w:r>
-    </w:p>
-    <w:p>
-      <w:pPr>
-        <w:jc w:val="both"/>
-      </w:pPr>
-    </w:p>
-    <w:p>
-      <w:pPr>
-        <w:jc w:val="both"/>
-      </w:pPr>
-      <w:r>
-        <w:t>Bill</w:t>
-      </w:r>
-      <w:r>
-        <w:t xml:space="preserve"> fordert dich auf, dich ihm anzuschließen und gemeinsam die Wunderwelt zu dominieren. </w:t>
-      </w:r>
-      <w:r>
-        <w:t xml:space="preserve">Du nimmst die Entscheidung an, worauf hin Bill dir seine Hand ausstreckt. Mit einem Händeschütteln besiegelt ihr euren Pakt. Du hilfst Bill </w:t>
-      </w:r>
-      <w:proofErr w:type="spellStart"/>
-      <w:r>
-        <w:t>Verdantia</w:t>
-      </w:r>
-      <w:proofErr w:type="spellEnd"/>
-      <w:r>
         <w:t xml:space="preserve"> zu retten, wofür er dich nachhause schickt. Der Pakt wird durch ein blaues </w:t>
       </w:r>
       <w:proofErr w:type="gramStart"/>
@@ -1493,7 +1491,7 @@
           <w:noProof/>
         </w:rPr>
         <w:drawing>
-          <wp:anchor distT="0" distB="0" distL="114300" distR="114300" simplePos="0" relativeHeight="251673600" behindDoc="1" locked="0" layoutInCell="1" allowOverlap="1" wp14:anchorId="53334184" wp14:editId="2C524507">
+          <wp:anchor distT="0" distB="0" distL="114300" distR="114300" simplePos="0" relativeHeight="251673600" behindDoc="1" locked="0" layoutInCell="1" allowOverlap="1" wp14:anchorId="53334184" wp14:editId="748EED5E">
             <wp:simplePos x="0" y="0"/>
             <wp:positionH relativeFrom="margin">
               <wp:posOffset>-181610</wp:posOffset>
@@ -1771,7 +1769,7 @@
           <w:noProof/>
         </w:rPr>
         <w:drawing>
-          <wp:anchor distT="0" distB="0" distL="114300" distR="114300" simplePos="0" relativeHeight="251669504" behindDoc="1" locked="0" layoutInCell="1" allowOverlap="1" wp14:anchorId="416C7F71" wp14:editId="0490451A">
+          <wp:anchor distT="0" distB="0" distL="114300" distR="114300" simplePos="0" relativeHeight="251669504" behindDoc="1" locked="0" layoutInCell="1" allowOverlap="1" wp14:anchorId="416C7F71" wp14:editId="08991A34">
             <wp:simplePos x="0" y="0"/>
             <wp:positionH relativeFrom="margin">
               <wp:posOffset>1906270</wp:posOffset>

</xml_diff>